<commit_message>
em fase de desenvolvimento
Foi colocado alguns requisitos de usuario e o texto formatado
</commit_message>
<xml_diff>
--- a/Documento de Requisitos de Software.docx
+++ b/Documento de Requisitos de Software.docx
@@ -3,9 +3,32 @@
 <w:document xmlns:wpc="http://schemas.microsoft.com/office/word/2010/wordprocessingCanvas" xmlns:mc="http://schemas.openxmlformats.org/markup-compatibility/2006" xmlns:o="urn:schemas-microsoft-com:office:office" xmlns:r="http://schemas.openxmlformats.org/officeDocument/2006/relationships" xmlns:m="http://schemas.openxmlformats.org/officeDocument/2006/math" xmlns:v="urn:schemas-microsoft-com:vml" xmlns:wp14="http://schemas.microsoft.com/office/word/2010/wordprocessingDrawing" xmlns:wp="http://schemas.openxmlformats.org/drawingml/2006/wordprocessingDrawing" xmlns:w10="urn:schemas-microsoft-com:office:word" xmlns:w="http://schemas.openxmlformats.org/wordprocessingml/2006/main" xmlns:w14="http://schemas.microsoft.com/office/word/2010/wordml" xmlns:w15="http://schemas.microsoft.com/office/word/2012/wordml" xmlns:wpg="http://schemas.microsoft.com/office/word/2010/wordprocessingGroup" xmlns:wpi="http://schemas.microsoft.com/office/word/2010/wordprocessingInk" xmlns:wne="http://schemas.microsoft.com/office/word/2006/wordml" xmlns:wps="http://schemas.microsoft.com/office/word/2010/wordprocessingShape" mc:Ignorable="w14 w15 wp14">
   <w:body>
     <w:p>
+      <w:pPr>
+        <w:tabs>
+          <w:tab w:val="center" w:pos="4252"/>
+        </w:tabs>
+        <w:rPr>
+          <w:sz w:val="52"/>
+          <w:szCs w:val="52"/>
+          <w:u w:val="single"/>
+        </w:rPr>
+      </w:pPr>
       <w:r>
+        <w:rPr>
+          <w:sz w:val="52"/>
+          <w:szCs w:val="52"/>
+        </w:rPr>
         <w:t>Documento de Requisitos de Software</w:t>
       </w:r>
+      <w:r>
+        <w:rPr>
+          <w:sz w:val="52"/>
+          <w:szCs w:val="52"/>
+        </w:rPr>
+        <w:tab/>
+      </w:r>
+      <w:bookmarkStart w:id="0" w:name="_GoBack"/>
+      <w:bookmarkEnd w:id="0"/>
     </w:p>
     <w:p/>
     <w:tbl>
@@ -27,15 +50,9 @@
         <w:tblLook w:val="0000" w:firstRow="0" w:lastRow="0" w:firstColumn="0" w:lastColumn="0" w:noHBand="0" w:noVBand="0"/>
       </w:tblPr>
       <w:tblGrid>
-        <w:gridCol w:w="8745"/>
+        <w:gridCol w:w="9190"/>
       </w:tblGrid>
       <w:tr>
-        <w:tblPrEx>
-          <w:tblCellMar>
-            <w:top w:w="0" w:type="dxa"/>
-            <w:bottom w:w="0" w:type="dxa"/>
-          </w:tblCellMar>
-        </w:tblPrEx>
         <w:trPr>
           <w:trHeight w:val="11625"/>
         </w:trPr>
@@ -43,15 +60,16 @@
           <w:tcPr>
             <w:tcW w:w="8745" w:type="dxa"/>
           </w:tcPr>
+          <w:p/>
           <w:tbl>
             <w:tblPr>
               <w:tblStyle w:val="Tabelacomgrade"/>
-              <w:tblW w:w="0" w:type="auto"/>
+              <w:tblW w:w="9040" w:type="dxa"/>
               <w:tblLook w:val="04A0" w:firstRow="1" w:lastRow="0" w:firstColumn="1" w:lastColumn="0" w:noHBand="0" w:noVBand="1"/>
             </w:tblPr>
             <w:tblGrid>
-              <w:gridCol w:w="4297"/>
-              <w:gridCol w:w="4298"/>
+              <w:gridCol w:w="3775"/>
+              <w:gridCol w:w="5265"/>
             </w:tblGrid>
             <w:tr>
               <w:trPr>
@@ -59,17 +77,46 @@
               </w:trPr>
               <w:tc>
                 <w:tcPr>
-                  <w:tcW w:w="4297" w:type="dxa"/>
-                </w:tcPr>
-                <w:p>
-                  <w:r>
+                  <w:tcW w:w="3775" w:type="dxa"/>
+                </w:tcPr>
+                <w:p>
+                  <w:pPr>
+                    <w:jc w:val="center"/>
+                    <w:rPr>
+                      <w:sz w:val="52"/>
+                      <w:szCs w:val="52"/>
+                    </w:rPr>
+                  </w:pPr>
+                </w:p>
+                <w:p>
+                  <w:pPr>
+                    <w:jc w:val="center"/>
+                    <w:rPr>
+                      <w:sz w:val="52"/>
+                      <w:szCs w:val="52"/>
+                    </w:rPr>
+                  </w:pPr>
+                </w:p>
+                <w:p>
+                  <w:pPr>
+                    <w:jc w:val="center"/>
+                    <w:rPr>
+                      <w:sz w:val="52"/>
+                      <w:szCs w:val="52"/>
+                    </w:rPr>
+                  </w:pPr>
+                  <w:r>
+                    <w:rPr>
+                      <w:sz w:val="52"/>
+                      <w:szCs w:val="52"/>
+                    </w:rPr>
                     <w:t>Prefácio</w:t>
                   </w:r>
                 </w:p>
               </w:tc>
               <w:tc>
                 <w:tcPr>
-                  <w:tcW w:w="4298" w:type="dxa"/>
+                  <w:tcW w:w="5265" w:type="dxa"/>
                 </w:tcPr>
                 <w:p>
                   <w:r>
@@ -85,13 +132,11 @@
                 <w:p/>
                 <w:p>
                   <w:r>
-                    <w:t>Versão 1.0</w:t>
-                  </w:r>
-                  <w:proofErr w:type="gramStart"/>
-                  <w:r>
-                    <w:t xml:space="preserve">   (</w:t>
-                  </w:r>
-                  <w:proofErr w:type="gramEnd"/>
+                    <w:t xml:space="preserve">Versão </w:t>
+                  </w:r>
+                  <w:r>
+                    <w:t>1.0 (</w:t>
+                  </w:r>
                   <w:r>
                     <w:t>Teste)</w:t>
                   </w:r>
@@ -99,12 +144,7 @@
                 <w:p/>
                 <w:p>
                   <w:r>
-                    <w:t>Estaca zero onde iremos começar a implantar</w:t>
-                  </w:r>
-                  <w:bookmarkStart w:id="0" w:name="_GoBack"/>
-                  <w:bookmarkEnd w:id="0"/>
-                  <w:r>
-                    <w:t xml:space="preserve"> as primeiras funcionalidades do sistema.</w:t>
+                    <w:t>Estaca zero onde iremos começar a implantar as primeiras funcionalidades do sistema.</w:t>
                   </w:r>
                 </w:p>
               </w:tc>
@@ -115,69 +155,352 @@
               </w:trPr>
               <w:tc>
                 <w:tcPr>
-                  <w:tcW w:w="4297" w:type="dxa"/>
-                </w:tcPr>
-                <w:p/>
-              </w:tc>
-              <w:tc>
-                <w:tcPr>
-                  <w:tcW w:w="4298" w:type="dxa"/>
-                </w:tcPr>
-                <w:p/>
+                  <w:tcW w:w="3775" w:type="dxa"/>
+                </w:tcPr>
+                <w:p>
+                  <w:pPr>
+                    <w:jc w:val="center"/>
+                    <w:rPr>
+                      <w:sz w:val="52"/>
+                      <w:szCs w:val="52"/>
+                    </w:rPr>
+                  </w:pPr>
+                </w:p>
+                <w:p>
+                  <w:pPr>
+                    <w:jc w:val="center"/>
+                    <w:rPr>
+                      <w:sz w:val="52"/>
+                      <w:szCs w:val="52"/>
+                    </w:rPr>
+                  </w:pPr>
+                </w:p>
+                <w:p>
+                  <w:pPr>
+                    <w:jc w:val="center"/>
+                    <w:rPr>
+                      <w:sz w:val="52"/>
+                      <w:szCs w:val="52"/>
+                    </w:rPr>
+                  </w:pPr>
+                  <w:r>
+                    <w:rPr>
+                      <w:sz w:val="52"/>
+                      <w:szCs w:val="52"/>
+                    </w:rPr>
+                    <w:t>Introdução</w:t>
+                  </w:r>
+                </w:p>
+              </w:tc>
+              <w:tc>
+                <w:tcPr>
+                  <w:tcW w:w="5265" w:type="dxa"/>
+                </w:tcPr>
+                <w:p>
+                  <w:pPr>
+                    <w:jc w:val="both"/>
+                  </w:pPr>
+                  <w:r>
+                    <w:t>O sistema deve se</w:t>
+                  </w:r>
+                  <w:r>
+                    <w:t>r protegido. Vai consistir em</w:t>
+                  </w:r>
+                  <w:r>
+                    <w:t xml:space="preserve"> E-comerce de uma lanchonete. Que o software vai funcionar como um caixa que cadastra clientes para ter noções de frequência afim de parabenizar clientes </w:t>
+                  </w:r>
+                  <w:r>
+                    <w:t>fiéis</w:t>
+                  </w:r>
+                  <w:r>
+                    <w:t>. Além de fornece um serviço de pagamentos entre outras funcionalidades. Fazer o pedido pelos app moveis. Ter detalhes da entrega e mais</w:t>
+                  </w:r>
+                </w:p>
               </w:tc>
             </w:tr>
             <w:tr>
-              <w:tc>
-                <w:tcPr>
-                  <w:tcW w:w="4297" w:type="dxa"/>
-                </w:tcPr>
-                <w:p/>
-              </w:tc>
-              <w:tc>
-                <w:tcPr>
-                  <w:tcW w:w="4298" w:type="dxa"/>
-                </w:tcPr>
-                <w:p/>
+              <w:trPr>
+                <w:trHeight w:val="4714"/>
+              </w:trPr>
+              <w:tc>
+                <w:tcPr>
+                  <w:tcW w:w="3775" w:type="dxa"/>
+                </w:tcPr>
+                <w:p>
+                  <w:pPr>
+                    <w:jc w:val="center"/>
+                    <w:rPr>
+                      <w:sz w:val="52"/>
+                      <w:szCs w:val="52"/>
+                    </w:rPr>
+                  </w:pPr>
+                </w:p>
+                <w:p>
+                  <w:pPr>
+                    <w:jc w:val="center"/>
+                    <w:rPr>
+                      <w:sz w:val="52"/>
+                      <w:szCs w:val="52"/>
+                    </w:rPr>
+                  </w:pPr>
+                  <w:r>
+                    <w:rPr>
+                      <w:sz w:val="52"/>
+                      <w:szCs w:val="52"/>
+                    </w:rPr>
+                    <w:t>Glossário</w:t>
+                  </w:r>
+                </w:p>
+              </w:tc>
+              <w:tc>
+                <w:tcPr>
+                  <w:tcW w:w="5265" w:type="dxa"/>
+                </w:tcPr>
+                <w:p>
+                  <w:r>
+                    <w:t xml:space="preserve">O sistema principal de controle </w:t>
+                  </w:r>
+                  <w:r>
+                    <w:t>será</w:t>
+                  </w:r>
+                  <w:r>
+                    <w:t xml:space="preserve"> programado em linguagem JAVA e para as aplicações em </w:t>
+                  </w:r>
+                  <w:proofErr w:type="spellStart"/>
+                  <w:r>
+                    <w:t>apps</w:t>
+                  </w:r>
+                  <w:proofErr w:type="spellEnd"/>
+                </w:p>
+                <w:p>
+                  <w:r>
+                    <w:t xml:space="preserve"> </w:t>
+                  </w:r>
+                  <w:proofErr w:type="gramStart"/>
+                  <w:r>
+                    <w:t>ainda</w:t>
+                  </w:r>
+                  <w:proofErr w:type="gramEnd"/>
+                  <w:r>
+                    <w:t xml:space="preserve"> </w:t>
+                  </w:r>
+                  <w:r>
+                    <w:t>será</w:t>
+                  </w:r>
+                  <w:r>
+                    <w:t xml:space="preserve"> definida pela equipe de desenvolvimento</w:t>
+                  </w:r>
+                </w:p>
+                <w:p/>
+                <w:p/>
+                <w:p>
+                  <w:pPr>
+                    <w:tabs>
+                      <w:tab w:val="left" w:pos="1035"/>
+                      <w:tab w:val="left" w:pos="1560"/>
+                    </w:tabs>
+                  </w:pPr>
+                  <w:r>
+                    <w:tab/>
+                  </w:r>
+                  <w:r>
+                    <w:tab/>
+                  </w:r>
+                </w:p>
               </w:tc>
             </w:tr>
             <w:tr>
-              <w:tc>
-                <w:tcPr>
-                  <w:tcW w:w="4297" w:type="dxa"/>
-                </w:tcPr>
-                <w:p/>
-              </w:tc>
-              <w:tc>
-                <w:tcPr>
-                  <w:tcW w:w="4298" w:type="dxa"/>
-                </w:tcPr>
+              <w:trPr>
+                <w:trHeight w:val="3842"/>
+              </w:trPr>
+              <w:tc>
+                <w:tcPr>
+                  <w:tcW w:w="3775" w:type="dxa"/>
+                </w:tcPr>
+                <w:p>
+                  <w:pPr>
+                    <w:jc w:val="center"/>
+                    <w:rPr>
+                      <w:sz w:val="52"/>
+                      <w:szCs w:val="52"/>
+                    </w:rPr>
+                  </w:pPr>
+                </w:p>
+                <w:p>
+                  <w:pPr>
+                    <w:jc w:val="center"/>
+                    <w:rPr>
+                      <w:sz w:val="52"/>
+                      <w:szCs w:val="52"/>
+                    </w:rPr>
+                  </w:pPr>
+                </w:p>
+                <w:p>
+                  <w:pPr>
+                    <w:jc w:val="center"/>
+                    <w:rPr>
+                      <w:sz w:val="52"/>
+                      <w:szCs w:val="52"/>
+                    </w:rPr>
+                  </w:pPr>
+                  <w:r>
+                    <w:rPr>
+                      <w:sz w:val="52"/>
+                      <w:szCs w:val="52"/>
+                    </w:rPr>
+                    <w:t xml:space="preserve">Requisitos de </w:t>
+                  </w:r>
+                  <w:r>
+                    <w:rPr>
+                      <w:sz w:val="52"/>
+                      <w:szCs w:val="52"/>
+                    </w:rPr>
+                    <w:t>Usuário</w:t>
+                  </w:r>
+                  <w:r>
+                    <w:rPr>
+                      <w:sz w:val="52"/>
+                      <w:szCs w:val="52"/>
+                    </w:rPr>
+                    <w:t xml:space="preserve"> </w:t>
+                  </w:r>
+                </w:p>
+                <w:p/>
+                <w:p/>
+              </w:tc>
+              <w:tc>
+                <w:tcPr>
+                  <w:tcW w:w="5265" w:type="dxa"/>
+                </w:tcPr>
+                <w:p>
+                  <w:r>
+                    <w:t xml:space="preserve">RU </w:t>
+                  </w:r>
+                  <w:r>
+                    <w:t>1 - O sistema deve ter uma interface gráfica atraente com slides inovadores e modernos.</w:t>
+                  </w:r>
+                </w:p>
+                <w:p/>
+                <w:p>
+                  <w:r>
+                    <w:t>RU 2 - O tempo de esperar para ser inicializado deve ser curto, objetivo e o software não pode ser muito pesado, afim de ser suportado por diversos dispositivos de hardwares mais antigo ou com menos potencia</w:t>
+                  </w:r>
+                </w:p>
+                <w:p/>
+                <w:p>
+                  <w:r>
+                    <w:t xml:space="preserve">RU 3 - </w:t>
+                  </w:r>
+                  <w:r>
+                    <w:t xml:space="preserve"> A primeira página de impressão deve conter o login e cadastro de usuário. </w:t>
+                  </w:r>
+                  <w:proofErr w:type="gramStart"/>
+                  <w:r>
+                    <w:t>( Onde</w:t>
+                  </w:r>
+                  <w:proofErr w:type="gramEnd"/>
+                  <w:r>
+                    <w:t xml:space="preserve"> deve ser apresentado ao utilitário os termos de serviços para estar de acordo pelas partes )</w:t>
+                  </w:r>
+                </w:p>
+                <w:p/>
+                <w:p>
+                  <w:r>
+                    <w:t>RU 4 -  Contas administrativas devem ser integradas ao sistema para comando final. Onde serão utilizadas para aqueles que estão de auto escalão da empresa</w:t>
+                  </w:r>
+                </w:p>
+                <w:p/>
+                <w:p>
+                  <w:r>
+                    <w:t xml:space="preserve">RU 5 – O menu deve conter as opções de </w:t>
+                  </w:r>
+                  <w:r>
+                    <w:t xml:space="preserve">compra para pedidos na lanchonete. Assim como forma de </w:t>
+                  </w:r>
+                  <w:proofErr w:type="gramStart"/>
+                  <w:r>
+                    <w:t>pagamento ,</w:t>
+                  </w:r>
+                  <w:proofErr w:type="gramEnd"/>
+                  <w:r>
+                    <w:t xml:space="preserve"> entrega.</w:t>
+                  </w:r>
+                </w:p>
+                <w:p/>
+                <w:p/>
+                <w:p/>
                 <w:p/>
               </w:tc>
             </w:tr>
             <w:tr>
-              <w:tc>
-                <w:tcPr>
-                  <w:tcW w:w="4297" w:type="dxa"/>
-                </w:tcPr>
-                <w:p/>
-              </w:tc>
-              <w:tc>
-                <w:tcPr>
-                  <w:tcW w:w="4298" w:type="dxa"/>
+              <w:trPr>
+                <w:trHeight w:val="2648"/>
+              </w:trPr>
+              <w:tc>
+                <w:tcPr>
+                  <w:tcW w:w="3775" w:type="dxa"/>
+                </w:tcPr>
+                <w:p>
+                  <w:pPr>
+                    <w:jc w:val="center"/>
+                    <w:rPr>
+                      <w:sz w:val="52"/>
+                      <w:szCs w:val="52"/>
+                    </w:rPr>
+                  </w:pPr>
+                  <w:r>
+                    <w:rPr>
+                      <w:sz w:val="52"/>
+                      <w:szCs w:val="52"/>
+                    </w:rPr>
+                    <w:t>RF =</w:t>
+                  </w:r>
+                </w:p>
+                <w:p/>
+                <w:p/>
+                <w:p/>
+                <w:p/>
+                <w:p/>
+                <w:p/>
+                <w:p/>
+                <w:p/>
+                <w:p/>
+              </w:tc>
+              <w:tc>
+                <w:tcPr>
+                  <w:tcW w:w="5265" w:type="dxa"/>
                 </w:tcPr>
                 <w:p/>
               </w:tc>
             </w:tr>
             <w:tr>
-              <w:tc>
-                <w:tcPr>
-                  <w:tcW w:w="4297" w:type="dxa"/>
-                </w:tcPr>
-                <w:p/>
-              </w:tc>
-              <w:tc>
-                <w:tcPr>
-                  <w:tcW w:w="4298" w:type="dxa"/>
+              <w:trPr>
+                <w:trHeight w:val="3394"/>
+              </w:trPr>
+              <w:tc>
+                <w:tcPr>
+                  <w:tcW w:w="3775" w:type="dxa"/>
+                </w:tcPr>
+                <w:p>
+                  <w:pPr>
+                    <w:jc w:val="center"/>
+                    <w:rPr>
+                      <w:sz w:val="52"/>
+                      <w:szCs w:val="52"/>
+                    </w:rPr>
+                  </w:pPr>
+                  <w:r>
+                    <w:rPr>
+                      <w:sz w:val="52"/>
+                      <w:szCs w:val="52"/>
+                    </w:rPr>
+                    <w:t>RNF =</w:t>
+                  </w:r>
+                </w:p>
+              </w:tc>
+              <w:tc>
+                <w:tcPr>
+                  <w:tcW w:w="5265" w:type="dxa"/>
                 </w:tcPr>
                 <w:p/>
               </w:tc>
@@ -185,13 +508,13 @@
             <w:tr>
               <w:tc>
                 <w:tcPr>
-                  <w:tcW w:w="4297" w:type="dxa"/>
-                </w:tcPr>
-                <w:p/>
-              </w:tc>
-              <w:tc>
-                <w:tcPr>
-                  <w:tcW w:w="4298" w:type="dxa"/>
+                  <w:tcW w:w="3775" w:type="dxa"/>
+                </w:tcPr>
+                <w:p/>
+              </w:tc>
+              <w:tc>
+                <w:tcPr>
+                  <w:tcW w:w="5265" w:type="dxa"/>
                 </w:tcPr>
                 <w:p/>
               </w:tc>
@@ -202,13 +525,13 @@
               </w:trPr>
               <w:tc>
                 <w:tcPr>
-                  <w:tcW w:w="4297" w:type="dxa"/>
-                </w:tcPr>
-                <w:p/>
-              </w:tc>
-              <w:tc>
-                <w:tcPr>
-                  <w:tcW w:w="4298" w:type="dxa"/>
+                  <w:tcW w:w="3775" w:type="dxa"/>
+                </w:tcPr>
+                <w:p/>
+              </w:tc>
+              <w:tc>
+                <w:tcPr>
+                  <w:tcW w:w="5265" w:type="dxa"/>
                 </w:tcPr>
                 <w:p/>
               </w:tc>
@@ -219,13 +542,13 @@
               </w:trPr>
               <w:tc>
                 <w:tcPr>
-                  <w:tcW w:w="4297" w:type="dxa"/>
-                </w:tcPr>
-                <w:p/>
-              </w:tc>
-              <w:tc>
-                <w:tcPr>
-                  <w:tcW w:w="4298" w:type="dxa"/>
+                  <w:tcW w:w="3775" w:type="dxa"/>
+                </w:tcPr>
+                <w:p/>
+              </w:tc>
+              <w:tc>
+                <w:tcPr>
+                  <w:tcW w:w="5265" w:type="dxa"/>
                 </w:tcPr>
                 <w:p/>
               </w:tc>
@@ -236,13 +559,13 @@
               </w:trPr>
               <w:tc>
                 <w:tcPr>
-                  <w:tcW w:w="4297" w:type="dxa"/>
-                </w:tcPr>
-                <w:p/>
-              </w:tc>
-              <w:tc>
-                <w:tcPr>
-                  <w:tcW w:w="4298" w:type="dxa"/>
+                  <w:tcW w:w="3775" w:type="dxa"/>
+                </w:tcPr>
+                <w:p/>
+              </w:tc>
+              <w:tc>
+                <w:tcPr>
+                  <w:tcW w:w="5265" w:type="dxa"/>
                 </w:tcPr>
                 <w:p/>
               </w:tc>

</xml_diff>